<commit_message>
changed letter content AB#45775
</commit_message>
<xml_diff>
--- a/arches_her/docx/Condition Investigation Letter.docx
+++ b/arches_her/docx/Condition Investigation Letter.docx
@@ -442,97 +442,104 @@
           <w:iCs/>
         </w:rPr>
       </w:pPr>
+      <w:r>
+        <w:rPr>
+          <w:i/>
+          <w:iCs/>
+        </w:rPr>
+        <w:t>&lt;Proposal Description&gt;</w:t>
+      </w:r>
+    </w:p>
+    <w:p>
+      <w:pPr>
+        <w:tabs>
+          <w:tab w:val="left" w:pos="5245"/>
+        </w:tabs>
+        <w:spacing w:after="0" w:line="240" w:lineRule="auto"/>
+        <w:rPr>
+          <w:b/>
+          <w:u w:val="single"/>
+        </w:rPr>
+      </w:pPr>
+    </w:p>
+    <w:p>
+      <w:pPr>
+        <w:tabs>
+          <w:tab w:val="left" w:pos="5245"/>
+        </w:tabs>
+        <w:spacing w:after="0" w:line="240" w:lineRule="auto"/>
+        <w:rPr>
+          <w:b/>
+          <w:u w:val="single"/>
+        </w:rPr>
+      </w:pPr>
+      <w:r>
+        <w:rPr>
+          <w:b/>
+          <w:u w:val="single"/>
+        </w:rPr>
+        <w:t>Recommend Archaeology Condition(s)</w:t>
+      </w:r>
+    </w:p>
+    <w:p>
+      <w:pPr>
+        <w:tabs>
+          <w:tab w:val="left" w:pos="5245"/>
+        </w:tabs>
+        <w:spacing w:after="0" w:line="240" w:lineRule="auto"/>
+      </w:pPr>
+    </w:p>
+    <w:p>
+      <w:pPr>
+        <w:pStyle w:val="Keybody"/>
+      </w:pPr>
+      <w:r>
+        <w:t>Thank you for your consultation received on</w:t>
+      </w:r>
+      <w:r>
+        <w:t xml:space="preserve"> </w:t>
+      </w:r>
+      <w:r>
+        <w:t>&lt;Log Date&gt;</w:t>
+      </w:r>
+      <w:r>
+        <w:t>.</w:t>
+      </w:r>
+    </w:p>
+    <w:p>
+      <w:pPr>
+        <w:tabs>
+          <w:tab w:val="left" w:pos="5245"/>
+        </w:tabs>
+        <w:spacing w:after="0" w:line="240" w:lineRule="auto"/>
+      </w:pPr>
+    </w:p>
+    <w:p>
+      <w:pPr>
+        <w:tabs>
+          <w:tab w:val="left" w:pos="5245"/>
+        </w:tabs>
+        <w:spacing w:after="0" w:line="240" w:lineRule="auto"/>
+        <w:rPr>
+          <w:rFonts w:eastAsia="Times New Roman" w:cs="Times New Roman"/>
+          <w:lang w:eastAsia="en-GB"/>
+        </w:rPr>
+      </w:pPr>
+      <w:r>
+        <w:rPr>
+          <w:rFonts w:eastAsia="Times New Roman" w:cs="Times New Roman"/>
+          <w:lang w:eastAsia="en-GB"/>
+        </w:rPr>
+        <w:t xml:space="preserve">The Greater London Archaeological Advisory Service (GLAAS) gives advice on archaeology and planning.  Our advice follows the </w:t>
+      </w:r>
       <w:bookmarkStart w:id="0" w:name="_GoBack"/>
       <w:bookmarkEnd w:id="0"/>
       <w:r>
         <w:rPr>
-          <w:i/>
-          <w:iCs/>
-        </w:rPr>
-        <w:t>&lt;Proposal Description&gt;</w:t>
-      </w:r>
-    </w:p>
-    <w:p>
-      <w:pPr>
-        <w:tabs>
-          <w:tab w:val="left" w:pos="5245"/>
-        </w:tabs>
-        <w:spacing w:after="0" w:line="240" w:lineRule="auto"/>
-        <w:rPr>
-          <w:b/>
-          <w:u w:val="single"/>
-        </w:rPr>
-      </w:pPr>
-    </w:p>
-    <w:p>
-      <w:pPr>
-        <w:tabs>
-          <w:tab w:val="left" w:pos="5245"/>
-        </w:tabs>
-        <w:spacing w:after="0" w:line="240" w:lineRule="auto"/>
-        <w:rPr>
-          <w:b/>
-          <w:u w:val="single"/>
-        </w:rPr>
-      </w:pPr>
-      <w:r>
-        <w:rPr>
-          <w:b/>
-          <w:u w:val="single"/>
-        </w:rPr>
-        <w:t>Recommend Archaeology Condition to be Satisfied</w:t>
-      </w:r>
-    </w:p>
-    <w:p>
-      <w:pPr>
-        <w:tabs>
-          <w:tab w:val="left" w:pos="5245"/>
-        </w:tabs>
-        <w:spacing w:after="0" w:line="240" w:lineRule="auto"/>
-      </w:pPr>
-    </w:p>
-    <w:p>
-      <w:pPr>
-        <w:pStyle w:val="Keybody"/>
-      </w:pPr>
-      <w:r>
-        <w:t>Thank you for your consultation received on</w:t>
-      </w:r>
-      <w:r>
-        <w:t xml:space="preserve"> </w:t>
-      </w:r>
-      <w:r>
-        <w:t>&lt;Log Date&gt;</w:t>
-      </w:r>
-      <w:r>
-        <w:t>.</w:t>
-      </w:r>
-    </w:p>
-    <w:p>
-      <w:pPr>
-        <w:tabs>
-          <w:tab w:val="left" w:pos="5245"/>
-        </w:tabs>
-        <w:spacing w:after="0" w:line="240" w:lineRule="auto"/>
-      </w:pPr>
-    </w:p>
-    <w:p>
-      <w:pPr>
-        <w:tabs>
-          <w:tab w:val="left" w:pos="5245"/>
-        </w:tabs>
-        <w:spacing w:after="0" w:line="240" w:lineRule="auto"/>
-        <w:rPr>
-          <w:rFonts w:eastAsia="Times New Roman" w:cs="Times New Roman"/>
-          <w:lang w:eastAsia="en-GB"/>
-        </w:rPr>
-      </w:pPr>
-      <w:r>
-        <w:rPr>
-          <w:rFonts w:eastAsia="Times New Roman" w:cs="Times New Roman"/>
-          <w:lang w:eastAsia="en-GB"/>
-        </w:rPr>
-        <w:t>The Greater London Archaeological Advisory Service (GLAAS) gives advice on archaeology and planning.  Our advice follows the National Planning Policy Framework (NPPF) and the GLAAS Charter.</w:t>
+          <w:rFonts w:eastAsia="Times New Roman" w:cs="Times New Roman"/>
+          <w:lang w:eastAsia="en-GB"/>
+        </w:rPr>
+        <w:t>National Planning Policy Framework (NPPF) and the GLAAS Charter.</w:t>
       </w:r>
     </w:p>
     <w:p>
@@ -2621,12 +2628,6 @@
 </file>
 
 <file path=customXml/item1.xml><?xml version="1.0" encoding="utf-8"?>
-<p:properties xmlns:p="http://schemas.microsoft.com/office/2006/metadata/properties" xmlns:xsi="http://www.w3.org/2001/XMLSchema-instance" xmlns:pc="http://schemas.microsoft.com/office/infopath/2007/PartnerControls">
-  <documentManagement/>
-</p:properties>
-</file>
-
-<file path=customXml/item2.xml><?xml version="1.0" encoding="utf-8"?>
 <ct:contentTypeSchema xmlns:ct="http://schemas.microsoft.com/office/2006/metadata/contentType" xmlns:ma="http://schemas.microsoft.com/office/2006/metadata/properties/metaAttributes" ct:_="" ma:_="" ma:contentTypeName="Document" ma:contentTypeID="0x010100B414C6717266E74190F05281F89E6026" ma:contentTypeVersion="12" ma:contentTypeDescription="Create a new document." ma:contentTypeScope="" ma:versionID="9c5a627168d06f595f33ca24f35aedd4">
   <xsd:schema xmlns:xsd="http://www.w3.org/2001/XMLSchema" xmlns:xs="http://www.w3.org/2001/XMLSchema" xmlns:p="http://schemas.microsoft.com/office/2006/metadata/properties" xmlns:ns2="06cfe00f-839a-4df9-b5c7-4ebac7d0c360" xmlns:ns3="610ec4a7-94b8-4d25-ad4b-84626814a18d" targetNamespace="http://schemas.microsoft.com/office/2006/metadata/properties" ma:root="true" ma:fieldsID="4bcf9b8f6f85f90451be37a25cf20a3b" ns2:_="" ns3:_="">
     <xsd:import namespace="06cfe00f-839a-4df9-b5c7-4ebac7d0c360"/>
@@ -2843,6 +2844,12 @@
 </ct:contentTypeSchema>
 </file>
 
+<file path=customXml/item2.xml><?xml version="1.0" encoding="utf-8"?>
+<p:properties xmlns:p="http://schemas.microsoft.com/office/2006/metadata/properties" xmlns:xsi="http://www.w3.org/2001/XMLSchema-instance" xmlns:pc="http://schemas.microsoft.com/office/infopath/2007/PartnerControls">
+  <documentManagement/>
+</p:properties>
+</file>
+
 <file path=customXml/item3.xml><?xml version="1.0" encoding="utf-8"?>
 <?mso-contentType ?>
 <FormTemplates xmlns="http://schemas.microsoft.com/sharepoint/v3/contenttype/forms">
@@ -2853,15 +2860,6 @@
 </file>
 
 <file path=customXml/itemProps1.xml><?xml version="1.0" encoding="utf-8"?>
-<ds:datastoreItem xmlns:ds="http://schemas.openxmlformats.org/officeDocument/2006/customXml" ds:itemID="{1AB90603-C4EB-444D-A60E-DA0AE585952C}">
-  <ds:schemaRefs>
-    <ds:schemaRef ds:uri="http://schemas.microsoft.com/office/2006/metadata/properties"/>
-    <ds:schemaRef ds:uri="http://schemas.microsoft.com/office/infopath/2007/PartnerControls"/>
-  </ds:schemaRefs>
-</ds:datastoreItem>
-</file>
-
-<file path=customXml/itemProps2.xml><?xml version="1.0" encoding="utf-8"?>
 <ds:datastoreItem xmlns:ds="http://schemas.openxmlformats.org/officeDocument/2006/customXml" ds:itemID="{F57BBAC4-3656-46B4-8617-59B3305608AE}">
   <ds:schemaRefs>
     <ds:schemaRef ds:uri="http://schemas.microsoft.com/office/2006/metadata/contentType"/>
@@ -2880,6 +2878,15 @@
 </ds:datastoreItem>
 </file>
 
+<file path=customXml/itemProps2.xml><?xml version="1.0" encoding="utf-8"?>
+<ds:datastoreItem xmlns:ds="http://schemas.openxmlformats.org/officeDocument/2006/customXml" ds:itemID="{1AB90603-C4EB-444D-A60E-DA0AE585952C}">
+  <ds:schemaRefs>
+    <ds:schemaRef ds:uri="http://schemas.microsoft.com/office/2006/metadata/properties"/>
+    <ds:schemaRef ds:uri="http://schemas.microsoft.com/office/infopath/2007/PartnerControls"/>
+  </ds:schemaRefs>
+</ds:datastoreItem>
+</file>
+
 <file path=customXml/itemProps3.xml><?xml version="1.0" encoding="utf-8"?>
 <ds:datastoreItem xmlns:ds="http://schemas.openxmlformats.org/officeDocument/2006/customXml" ds:itemID="{8620C1EC-F751-4C65-8467-C1E601445BE8}">
   <ds:schemaRefs>

</xml_diff>